<commit_message>
Acrescentado duas regras de negócio e descrições sobre cada regra
</commit_message>
<xml_diff>
--- a/negocio/Regras de Negócios.docx
+++ b/negocio/Regras de Negócios.docx
@@ -100,22 +100,6 @@
           <w:lang w:val="pt-BR"/>
         </w:rPr>
       </w:pPr>
-    </w:p>
-    <w:p>
-      <w:pPr>
-        <w:pStyle w:val="InfoBlue"/>
-      </w:pPr>
-      <w:r>
-        <w:t>[Observação: O template a seguir é fornecido para uso com o Rational Unified Process (RUP). O texto em azul exibido entre colchetes e em itálico (style=InfoBlue) foi incluído para orientar o autor e deve ser excluído antes da publicação do documento. Um parágrafo digitado após esse estilo será automaticamente definido como normal (style=Body Text).]</w:t>
-      </w:r>
-    </w:p>
-    <w:p>
-      <w:pPr>
-        <w:pStyle w:val="InfoBlue"/>
-      </w:pPr>
-      <w:r>
-        <w:t xml:space="preserve">[Para personalizar campos automáticos no Microsoft Word (que exibem um fundo cinza quando selecionados), escolha File&gt;Properties e substitua os campos Title, Subject e Company pelas informações apropriadas para este documento. Depois de fechar a caixa de diálogo, para atualizar os campos automáticos no documento inteiro, selecione Edit&gt;Select All (ou Ctrl-A) e pressione F9 ou simplesmente clique no campo e pressione F9. Isso deve ser feito separadamente para Cabeçalhos e Rodapés. Alt-F9 alterna entre a exibição de nomes de campos e do conteúdo dos campos. Consulte a ajuda do Word para obter mais informações sobre como trabalhar com campos.] </w:t>
-      </w:r>
     </w:p>
     <w:p>
       <w:pPr>
@@ -678,6 +662,7 @@
           <w:snapToGrid/>
           <w:sz w:val="24"/>
           <w:szCs w:val="24"/>
+          <w:lang w:val="pt-BR"/>
         </w:rPr>
       </w:pPr>
       <w:r>
@@ -717,6 +702,7 @@
           <w:snapToGrid/>
           <w:sz w:val="24"/>
           <w:szCs w:val="24"/>
+          <w:lang w:val="pt-BR"/>
         </w:rPr>
         <w:tab/>
       </w:r>
@@ -730,6 +716,7 @@
       <w:r>
         <w:rPr>
           <w:noProof/>
+          <w:lang w:val="pt-BR"/>
         </w:rPr>
         <w:tab/>
       </w:r>
@@ -742,6 +729,7 @@
       <w:r>
         <w:rPr>
           <w:noProof/>
+          <w:lang w:val="pt-BR"/>
         </w:rPr>
         <w:instrText xml:space="preserve"> PAGEREF _Toc18206537 \h </w:instrText>
       </w:r>
@@ -759,6 +747,7 @@
       <w:r>
         <w:rPr>
           <w:noProof/>
+          <w:lang w:val="pt-BR"/>
         </w:rPr>
         <w:t>4</w:t>
       </w:r>
@@ -780,6 +769,7 @@
           <w:snapToGrid/>
           <w:sz w:val="24"/>
           <w:szCs w:val="24"/>
+          <w:lang w:val="pt-BR"/>
         </w:rPr>
       </w:pPr>
       <w:r>
@@ -795,6 +785,7 @@
           <w:snapToGrid/>
           <w:sz w:val="24"/>
           <w:szCs w:val="24"/>
+          <w:lang w:val="pt-BR"/>
         </w:rPr>
         <w:tab/>
       </w:r>
@@ -808,6 +799,7 @@
       <w:r>
         <w:rPr>
           <w:noProof/>
+          <w:lang w:val="pt-BR"/>
         </w:rPr>
         <w:tab/>
       </w:r>
@@ -820,6 +812,7 @@
       <w:r>
         <w:rPr>
           <w:noProof/>
+          <w:lang w:val="pt-BR"/>
         </w:rPr>
         <w:instrText xml:space="preserve"> PAGEREF _Toc18206538 \h </w:instrText>
       </w:r>
@@ -837,6 +830,7 @@
       <w:r>
         <w:rPr>
           <w:noProof/>
+          <w:lang w:val="pt-BR"/>
         </w:rPr>
         <w:t>4</w:t>
       </w:r>
@@ -858,6 +852,7 @@
           <w:snapToGrid/>
           <w:sz w:val="24"/>
           <w:szCs w:val="24"/>
+          <w:lang w:val="pt-BR"/>
         </w:rPr>
       </w:pPr>
       <w:r>
@@ -873,6 +868,7 @@
           <w:snapToGrid/>
           <w:sz w:val="24"/>
           <w:szCs w:val="24"/>
+          <w:lang w:val="pt-BR"/>
         </w:rPr>
         <w:tab/>
       </w:r>
@@ -886,6 +882,7 @@
       <w:r>
         <w:rPr>
           <w:noProof/>
+          <w:lang w:val="pt-BR"/>
         </w:rPr>
         <w:tab/>
       </w:r>
@@ -898,6 +895,7 @@
       <w:r>
         <w:rPr>
           <w:noProof/>
+          <w:lang w:val="pt-BR"/>
         </w:rPr>
         <w:instrText xml:space="preserve"> PAGEREF _Toc18206539 \h </w:instrText>
       </w:r>
@@ -915,6 +913,7 @@
       <w:r>
         <w:rPr>
           <w:noProof/>
+          <w:lang w:val="pt-BR"/>
         </w:rPr>
         <w:t>4</w:t>
       </w:r>
@@ -936,6 +935,7 @@
           <w:snapToGrid/>
           <w:sz w:val="24"/>
           <w:szCs w:val="24"/>
+          <w:lang w:val="pt-BR"/>
         </w:rPr>
       </w:pPr>
       <w:r>
@@ -951,6 +951,7 @@
           <w:snapToGrid/>
           <w:sz w:val="24"/>
           <w:szCs w:val="24"/>
+          <w:lang w:val="pt-BR"/>
         </w:rPr>
         <w:tab/>
       </w:r>
@@ -964,6 +965,7 @@
       <w:r>
         <w:rPr>
           <w:noProof/>
+          <w:lang w:val="pt-BR"/>
         </w:rPr>
         <w:tab/>
       </w:r>
@@ -976,6 +978,7 @@
       <w:r>
         <w:rPr>
           <w:noProof/>
+          <w:lang w:val="pt-BR"/>
         </w:rPr>
         <w:instrText xml:space="preserve"> PAGEREF _Toc18206540 \h </w:instrText>
       </w:r>
@@ -993,6 +996,7 @@
       <w:r>
         <w:rPr>
           <w:noProof/>
+          <w:lang w:val="pt-BR"/>
         </w:rPr>
         <w:t>4</w:t>
       </w:r>
@@ -1014,6 +1018,7 @@
           <w:snapToGrid/>
           <w:sz w:val="24"/>
           <w:szCs w:val="24"/>
+          <w:lang w:val="pt-BR"/>
         </w:rPr>
       </w:pPr>
       <w:r>
@@ -1029,6 +1034,7 @@
           <w:snapToGrid/>
           <w:sz w:val="24"/>
           <w:szCs w:val="24"/>
+          <w:lang w:val="pt-BR"/>
         </w:rPr>
         <w:tab/>
       </w:r>
@@ -1042,6 +1048,7 @@
       <w:r>
         <w:rPr>
           <w:noProof/>
+          <w:lang w:val="pt-BR"/>
         </w:rPr>
         <w:tab/>
       </w:r>
@@ -1054,6 +1061,7 @@
       <w:r>
         <w:rPr>
           <w:noProof/>
+          <w:lang w:val="pt-BR"/>
         </w:rPr>
         <w:instrText xml:space="preserve"> PAGEREF _Toc18206541 \h </w:instrText>
       </w:r>
@@ -1071,6 +1079,7 @@
       <w:r>
         <w:rPr>
           <w:noProof/>
+          <w:lang w:val="pt-BR"/>
         </w:rPr>
         <w:t>4</w:t>
       </w:r>
@@ -1092,6 +1101,7 @@
           <w:snapToGrid/>
           <w:sz w:val="24"/>
           <w:szCs w:val="24"/>
+          <w:lang w:val="pt-BR"/>
         </w:rPr>
       </w:pPr>
       <w:r>
@@ -1107,6 +1117,7 @@
           <w:snapToGrid/>
           <w:sz w:val="24"/>
           <w:szCs w:val="24"/>
+          <w:lang w:val="pt-BR"/>
         </w:rPr>
         <w:tab/>
       </w:r>
@@ -1120,6 +1131,7 @@
       <w:r>
         <w:rPr>
           <w:noProof/>
+          <w:lang w:val="pt-BR"/>
         </w:rPr>
         <w:tab/>
       </w:r>
@@ -1132,6 +1144,7 @@
       <w:r>
         <w:rPr>
           <w:noProof/>
+          <w:lang w:val="pt-BR"/>
         </w:rPr>
         <w:instrText xml:space="preserve"> PAGEREF _Toc18206542 \h </w:instrText>
       </w:r>
@@ -1149,6 +1162,7 @@
       <w:r>
         <w:rPr>
           <w:noProof/>
+          <w:lang w:val="pt-BR"/>
         </w:rPr>
         <w:t>4</w:t>
       </w:r>
@@ -1170,6 +1184,7 @@
           <w:snapToGrid/>
           <w:sz w:val="24"/>
           <w:szCs w:val="24"/>
+          <w:lang w:val="pt-BR"/>
         </w:rPr>
       </w:pPr>
       <w:r>
@@ -1185,6 +1200,7 @@
           <w:snapToGrid/>
           <w:sz w:val="24"/>
           <w:szCs w:val="24"/>
+          <w:lang w:val="pt-BR"/>
         </w:rPr>
         <w:tab/>
       </w:r>
@@ -1198,6 +1214,7 @@
       <w:r>
         <w:rPr>
           <w:noProof/>
+          <w:lang w:val="pt-BR"/>
         </w:rPr>
         <w:tab/>
       </w:r>
@@ -1210,6 +1227,7 @@
       <w:r>
         <w:rPr>
           <w:noProof/>
+          <w:lang w:val="pt-BR"/>
         </w:rPr>
         <w:instrText xml:space="preserve"> PAGEREF _Toc18206543 \h </w:instrText>
       </w:r>
@@ -1227,6 +1245,7 @@
       <w:r>
         <w:rPr>
           <w:noProof/>
+          <w:lang w:val="pt-BR"/>
         </w:rPr>
         <w:t>4</w:t>
       </w:r>
@@ -1253,7 +1272,6 @@
       <w:r>
         <w:rPr>
           <w:noProof/>
-          <w:lang w:val="pt-BR"/>
         </w:rPr>
         <w:t>2.2</w:t>
       </w:r>
@@ -1269,7 +1287,6 @@
       <w:r>
         <w:rPr>
           <w:noProof/>
-          <w:lang w:val="pt-BR"/>
         </w:rPr>
         <w:t>&lt;anotherBusinessRule&gt;</w:t>
       </w:r>
@@ -1290,84 +1307,6 @@
           <w:noProof/>
         </w:rPr>
         <w:instrText xml:space="preserve"> PAGEREF _Toc18206544 \h </w:instrText>
-      </w:r>
-      <w:r>
-        <w:rPr>
-          <w:noProof/>
-        </w:rPr>
-      </w:r>
-      <w:r>
-        <w:rPr>
-          <w:noProof/>
-        </w:rPr>
-        <w:fldChar w:fldCharType="separate"/>
-      </w:r>
-      <w:r>
-        <w:rPr>
-          <w:noProof/>
-        </w:rPr>
-        <w:t>4</w:t>
-      </w:r>
-      <w:r>
-        <w:rPr>
-          <w:noProof/>
-        </w:rPr>
-        <w:fldChar w:fldCharType="end"/>
-      </w:r>
-    </w:p>
-    <w:p>
-      <w:pPr>
-        <w:pStyle w:val="Sumrio2"/>
-        <w:tabs>
-          <w:tab w:val="left" w:pos="1000"/>
-        </w:tabs>
-        <w:rPr>
-          <w:noProof/>
-          <w:snapToGrid/>
-          <w:sz w:val="24"/>
-          <w:szCs w:val="24"/>
-        </w:rPr>
-      </w:pPr>
-      <w:r>
-        <w:rPr>
-          <w:noProof/>
-          <w:lang w:val="pt-BR"/>
-        </w:rPr>
-        <w:t>2.3</w:t>
-      </w:r>
-      <w:r>
-        <w:rPr>
-          <w:noProof/>
-          <w:snapToGrid/>
-          <w:sz w:val="24"/>
-          <w:szCs w:val="24"/>
-        </w:rPr>
-        <w:tab/>
-      </w:r>
-      <w:r>
-        <w:rPr>
-          <w:noProof/>
-          <w:lang w:val="pt-BR"/>
-        </w:rPr>
-        <w:t>&lt;aGroupofBusinessRules&gt;</w:t>
-      </w:r>
-      <w:r>
-        <w:rPr>
-          <w:noProof/>
-        </w:rPr>
-        <w:tab/>
-      </w:r>
-      <w:r>
-        <w:rPr>
-          <w:noProof/>
-        </w:rPr>
-        <w:fldChar w:fldCharType="begin"/>
-      </w:r>
-      <w:r>
-        <w:rPr>
-          <w:noProof/>
-        </w:rPr>
-        <w:instrText xml:space="preserve"> PAGEREF _Toc18206545 \h </w:instrText>
       </w:r>
       <w:r>
         <w:rPr>
@@ -1406,347 +1345,6 @@
           <w:szCs w:val="24"/>
         </w:rPr>
       </w:pPr>
-      <w:r>
-        <w:rPr>
-          <w:noProof/>
-          <w:lang w:val="pt-BR"/>
-        </w:rPr>
-        <w:t>2.3.1</w:t>
-      </w:r>
-      <w:r>
-        <w:rPr>
-          <w:noProof/>
-          <w:snapToGrid/>
-          <w:sz w:val="24"/>
-          <w:szCs w:val="24"/>
-        </w:rPr>
-        <w:tab/>
-      </w:r>
-      <w:r>
-        <w:rPr>
-          <w:noProof/>
-          <w:lang w:val="pt-BR"/>
-        </w:rPr>
-        <w:t>&lt;aGroupBusinessRule&gt;</w:t>
-      </w:r>
-      <w:r>
-        <w:rPr>
-          <w:noProof/>
-        </w:rPr>
-        <w:tab/>
-      </w:r>
-      <w:r>
-        <w:rPr>
-          <w:noProof/>
-        </w:rPr>
-        <w:fldChar w:fldCharType="begin"/>
-      </w:r>
-      <w:r>
-        <w:rPr>
-          <w:noProof/>
-        </w:rPr>
-        <w:instrText xml:space="preserve"> PAGEREF _Toc18206546 \h </w:instrText>
-      </w:r>
-      <w:r>
-        <w:rPr>
-          <w:noProof/>
-        </w:rPr>
-      </w:r>
-      <w:r>
-        <w:rPr>
-          <w:noProof/>
-        </w:rPr>
-        <w:fldChar w:fldCharType="separate"/>
-      </w:r>
-      <w:r>
-        <w:rPr>
-          <w:noProof/>
-        </w:rPr>
-        <w:t>4</w:t>
-      </w:r>
-      <w:r>
-        <w:rPr>
-          <w:noProof/>
-        </w:rPr>
-        <w:fldChar w:fldCharType="end"/>
-      </w:r>
-    </w:p>
-    <w:p>
-      <w:pPr>
-        <w:pStyle w:val="Sumrio3"/>
-        <w:tabs>
-          <w:tab w:val="left" w:pos="1600"/>
-        </w:tabs>
-        <w:rPr>
-          <w:noProof/>
-          <w:snapToGrid/>
-          <w:sz w:val="24"/>
-          <w:szCs w:val="24"/>
-        </w:rPr>
-      </w:pPr>
-      <w:r>
-        <w:rPr>
-          <w:noProof/>
-          <w:lang w:val="pt-BR"/>
-        </w:rPr>
-        <w:t>2.3.2</w:t>
-      </w:r>
-      <w:r>
-        <w:rPr>
-          <w:noProof/>
-          <w:snapToGrid/>
-          <w:sz w:val="24"/>
-          <w:szCs w:val="24"/>
-        </w:rPr>
-        <w:tab/>
-      </w:r>
-      <w:r>
-        <w:rPr>
-          <w:noProof/>
-          <w:lang w:val="pt-BR"/>
-        </w:rPr>
-        <w:t>&lt;anotherGroupBusinessRule&gt;</w:t>
-      </w:r>
-      <w:r>
-        <w:rPr>
-          <w:noProof/>
-        </w:rPr>
-        <w:tab/>
-      </w:r>
-      <w:r>
-        <w:rPr>
-          <w:noProof/>
-        </w:rPr>
-        <w:fldChar w:fldCharType="begin"/>
-      </w:r>
-      <w:r>
-        <w:rPr>
-          <w:noProof/>
-        </w:rPr>
-        <w:instrText xml:space="preserve"> PAGEREF _Toc18206547 \h </w:instrText>
-      </w:r>
-      <w:r>
-        <w:rPr>
-          <w:noProof/>
-        </w:rPr>
-      </w:r>
-      <w:r>
-        <w:rPr>
-          <w:noProof/>
-        </w:rPr>
-        <w:fldChar w:fldCharType="separate"/>
-      </w:r>
-      <w:r>
-        <w:rPr>
-          <w:noProof/>
-        </w:rPr>
-        <w:t>5</w:t>
-      </w:r>
-      <w:r>
-        <w:rPr>
-          <w:noProof/>
-        </w:rPr>
-        <w:fldChar w:fldCharType="end"/>
-      </w:r>
-    </w:p>
-    <w:p>
-      <w:pPr>
-        <w:pStyle w:val="Sumrio2"/>
-        <w:tabs>
-          <w:tab w:val="left" w:pos="1000"/>
-        </w:tabs>
-        <w:rPr>
-          <w:noProof/>
-          <w:snapToGrid/>
-          <w:sz w:val="24"/>
-          <w:szCs w:val="24"/>
-        </w:rPr>
-      </w:pPr>
-      <w:r>
-        <w:rPr>
-          <w:noProof/>
-          <w:lang w:val="pt-BR"/>
-        </w:rPr>
-        <w:t>2.4</w:t>
-      </w:r>
-      <w:r>
-        <w:rPr>
-          <w:noProof/>
-          <w:snapToGrid/>
-          <w:sz w:val="24"/>
-          <w:szCs w:val="24"/>
-        </w:rPr>
-        <w:tab/>
-      </w:r>
-      <w:r>
-        <w:rPr>
-          <w:noProof/>
-          <w:lang w:val="pt-BR"/>
-        </w:rPr>
-        <w:t>&lt;aSecondGroupOfBusinessRules&gt;</w:t>
-      </w:r>
-      <w:r>
-        <w:rPr>
-          <w:noProof/>
-        </w:rPr>
-        <w:tab/>
-      </w:r>
-      <w:r>
-        <w:rPr>
-          <w:noProof/>
-        </w:rPr>
-        <w:fldChar w:fldCharType="begin"/>
-      </w:r>
-      <w:r>
-        <w:rPr>
-          <w:noProof/>
-        </w:rPr>
-        <w:instrText xml:space="preserve"> PAGEREF _Toc18206548 \h </w:instrText>
-      </w:r>
-      <w:r>
-        <w:rPr>
-          <w:noProof/>
-        </w:rPr>
-      </w:r>
-      <w:r>
-        <w:rPr>
-          <w:noProof/>
-        </w:rPr>
-        <w:fldChar w:fldCharType="separate"/>
-      </w:r>
-      <w:r>
-        <w:rPr>
-          <w:noProof/>
-        </w:rPr>
-        <w:t>5</w:t>
-      </w:r>
-      <w:r>
-        <w:rPr>
-          <w:noProof/>
-        </w:rPr>
-        <w:fldChar w:fldCharType="end"/>
-      </w:r>
-    </w:p>
-    <w:p>
-      <w:pPr>
-        <w:pStyle w:val="Sumrio3"/>
-        <w:tabs>
-          <w:tab w:val="left" w:pos="1600"/>
-        </w:tabs>
-        <w:rPr>
-          <w:noProof/>
-          <w:snapToGrid/>
-          <w:sz w:val="24"/>
-          <w:szCs w:val="24"/>
-        </w:rPr>
-      </w:pPr>
-      <w:r>
-        <w:rPr>
-          <w:noProof/>
-          <w:lang w:val="pt-BR"/>
-        </w:rPr>
-        <w:t>2.4.1</w:t>
-      </w:r>
-      <w:r>
-        <w:rPr>
-          <w:noProof/>
-          <w:snapToGrid/>
-          <w:sz w:val="24"/>
-          <w:szCs w:val="24"/>
-        </w:rPr>
-        <w:tab/>
-      </w:r>
-      <w:r>
-        <w:rPr>
-          <w:noProof/>
-          <w:lang w:val="pt-BR"/>
-        </w:rPr>
-        <w:t>&lt;yetAnotherGroupBusinessRule&gt;</w:t>
-      </w:r>
-      <w:r>
-        <w:rPr>
-          <w:noProof/>
-        </w:rPr>
-        <w:tab/>
-      </w:r>
-      <w:r>
-        <w:rPr>
-          <w:noProof/>
-        </w:rPr>
-        <w:fldChar w:fldCharType="begin"/>
-      </w:r>
-      <w:r>
-        <w:rPr>
-          <w:noProof/>
-        </w:rPr>
-        <w:instrText xml:space="preserve"> PAGEREF _Toc18206549 \h </w:instrText>
-      </w:r>
-      <w:r>
-        <w:rPr>
-          <w:noProof/>
-        </w:rPr>
-      </w:r>
-      <w:r>
-        <w:rPr>
-          <w:noProof/>
-        </w:rPr>
-        <w:fldChar w:fldCharType="separate"/>
-      </w:r>
-      <w:r>
-        <w:rPr>
-          <w:noProof/>
-        </w:rPr>
-        <w:t>5</w:t>
-      </w:r>
-      <w:r>
-        <w:rPr>
-          <w:noProof/>
-        </w:rPr>
-        <w:fldChar w:fldCharType="end"/>
-      </w:r>
-    </w:p>
-    <w:p>
-      <w:pPr>
-        <w:pStyle w:val="Sumrio3"/>
-        <w:tabs>
-          <w:tab w:val="left" w:pos="1600"/>
-        </w:tabs>
-        <w:rPr>
-          <w:noProof/>
-          <w:snapToGrid/>
-          <w:sz w:val="24"/>
-          <w:szCs w:val="24"/>
-        </w:rPr>
-      </w:pPr>
-      <w:r>
-        <w:rPr>
-          <w:noProof/>
-          <w:lang w:val="pt-BR"/>
-        </w:rPr>
-        <w:t>2.4.2</w:t>
-      </w:r>
-      <w:r>
-        <w:rPr>
-          <w:noProof/>
-          <w:snapToGrid/>
-          <w:sz w:val="24"/>
-          <w:szCs w:val="24"/>
-        </w:rPr>
-        <w:tab/>
-      </w:r>
-      <w:r>
-        <w:rPr>
-          <w:noProof/>
-          <w:lang w:val="pt-BR"/>
-        </w:rPr>
-        <w:t>&lt;andAnotherGroupBusinessRule&gt;</w:t>
-      </w:r>
-      <w:r>
-        <w:rPr>
-          <w:noProof/>
-        </w:rPr>
-        <w:tab/>
-      </w:r>
       <w:r>
         <w:rPr>
           <w:noProof/>
@@ -1974,7 +1572,13 @@
         <w:t xml:space="preserve">s de negócio do estacionamento </w:t>
       </w:r>
       <w:r>
-        <w:t xml:space="preserve">que está visado neste projeto, as regras terão um titulo e uma descrição </w:t>
+        <w:t xml:space="preserve">que está visado neste projeto, as regras terão um </w:t>
+      </w:r>
+      <w:r>
+        <w:t>título</w:t>
+      </w:r>
+      <w:r>
+        <w:t xml:space="preserve"> e uma descrição </w:t>
       </w:r>
       <w:r>
         <w:t xml:space="preserve">resumida de como funcionam no cotidiano do </w:t>
@@ -2006,14 +1610,58 @@
     </w:p>
     <w:p>
       <w:pPr>
-        <w:pStyle w:val="InfoBlue"/>
-      </w:pPr>
-      <w:r>
-        <w:t>[Os termos definidos aqui formam a parte essencial do documento. Eles podem ser definidos na ordem desejada, mas geralmente a ordem alfabética proporciona maior acessibilidade.]</w:t>
+        <w:pStyle w:val="Ttulo2"/>
+        <w:widowControl/>
+        <w:rPr>
+          <w:lang w:val="pt-BR"/>
+        </w:rPr>
+      </w:pPr>
+      <w:r>
+        <w:rPr>
+          <w:lang w:val="pt-BR"/>
+        </w:rPr>
+        <w:t>Horário de funcionamento</w:t>
       </w:r>
     </w:p>
     <w:p>
       <w:pPr>
+        <w:ind w:left="720"/>
+        <w:rPr>
+          <w:rFonts w:ascii="Arial" w:hAnsi="Arial" w:cs="Arial"/>
+          <w:lang w:val="pt-BR"/>
+        </w:rPr>
+      </w:pPr>
+      <w:r>
+        <w:rPr>
+          <w:rFonts w:ascii="Arial" w:hAnsi="Arial" w:cs="Arial"/>
+          <w:lang w:val="pt-BR"/>
+        </w:rPr>
+        <w:t xml:space="preserve">O horário de funcionamento </w:t>
+      </w:r>
+      <w:r>
+        <w:rPr>
+          <w:rFonts w:ascii="Arial" w:hAnsi="Arial" w:cs="Arial"/>
+          <w:lang w:val="pt-BR"/>
+        </w:rPr>
+        <w:t xml:space="preserve">acontece </w:t>
+      </w:r>
+      <w:r>
+        <w:rPr>
+          <w:rFonts w:ascii="Arial" w:hAnsi="Arial" w:cs="Arial"/>
+          <w:lang w:val="pt-BR"/>
+        </w:rPr>
+        <w:t>das 7 horas até as 18 horas nos dias úteis</w:t>
+      </w:r>
+      <w:r>
+        <w:rPr>
+          <w:rFonts w:ascii="Arial" w:hAnsi="Arial" w:cs="Arial"/>
+          <w:lang w:val="pt-BR"/>
+        </w:rPr>
+        <w:t xml:space="preserve"> e das 8 horas até as 16 horas nos sábados. Nos domingos o estacionamento não abre.</w:t>
+      </w:r>
+    </w:p>
+    <w:p>
+      <w:pPr>
         <w:pStyle w:val="Ttulo2"/>
         <w:widowControl/>
         <w:rPr>
@@ -2024,23 +1672,118 @@
         <w:rPr>
           <w:lang w:val="pt-BR"/>
         </w:rPr>
-        <w:t>Chave</w:t>
-      </w:r>
-      <w:r>
-        <w:rPr>
-          <w:lang w:val="pt-BR"/>
-        </w:rPr>
-        <w:t xml:space="preserve"> </w:t>
-      </w:r>
-      <w:r>
-        <w:rPr>
-          <w:lang w:val="pt-BR"/>
-        </w:rPr>
-        <w:t>dos veículos</w:t>
+        <w:t>Valor cobrado pela vaga</w:t>
       </w:r>
     </w:p>
     <w:p>
       <w:pPr>
+        <w:ind w:left="720"/>
+        <w:rPr>
+          <w:rFonts w:ascii="Arial" w:hAnsi="Arial" w:cs="Arial"/>
+          <w:lang w:val="pt-BR"/>
+        </w:rPr>
+      </w:pPr>
+      <w:r>
+        <w:rPr>
+          <w:rFonts w:ascii="Arial" w:hAnsi="Arial" w:cs="Arial"/>
+          <w:lang w:val="pt-BR"/>
+        </w:rPr>
+        <w:t>O valor cobrado varia conforme o tempo em que o</w:t>
+      </w:r>
+      <w:r>
+        <w:rPr>
+          <w:rFonts w:ascii="Arial" w:hAnsi="Arial" w:cs="Arial"/>
+          <w:lang w:val="pt-BR"/>
+        </w:rPr>
+        <w:t xml:space="preserve"> veículo do cliente</w:t>
+      </w:r>
+      <w:r>
+        <w:rPr>
+          <w:rFonts w:ascii="Arial" w:hAnsi="Arial" w:cs="Arial"/>
+          <w:lang w:val="pt-BR"/>
+        </w:rPr>
+        <w:t xml:space="preserve"> permaneceu no estacionamento, sendo que </w:t>
+      </w:r>
+      <w:r>
+        <w:rPr>
+          <w:rFonts w:ascii="Arial" w:hAnsi="Arial" w:cs="Arial"/>
+          <w:lang w:val="pt-BR"/>
+        </w:rPr>
+        <w:t xml:space="preserve">a primeira hora é dividida em </w:t>
+      </w:r>
+      <w:r>
+        <w:rPr>
+          <w:rFonts w:ascii="Arial" w:hAnsi="Arial" w:cs="Arial"/>
+          <w:lang w:val="pt-BR"/>
+        </w:rPr>
+        <w:t xml:space="preserve">4 partes de </w:t>
+      </w:r>
+      <w:r>
+        <w:rPr>
+          <w:rFonts w:ascii="Arial" w:hAnsi="Arial" w:cs="Arial"/>
+          <w:lang w:val="pt-BR"/>
+        </w:rPr>
+        <w:t>15 minuto</w:t>
+      </w:r>
+      <w:r>
+        <w:rPr>
+          <w:rFonts w:ascii="Arial" w:hAnsi="Arial" w:cs="Arial"/>
+          <w:lang w:val="pt-BR"/>
+        </w:rPr>
+        <w:t>s</w:t>
+      </w:r>
+      <w:r>
+        <w:rPr>
+          <w:rFonts w:ascii="Arial" w:hAnsi="Arial" w:cs="Arial"/>
+          <w:lang w:val="pt-BR"/>
+        </w:rPr>
+        <w:t xml:space="preserve">, cada parte </w:t>
+      </w:r>
+      <w:r>
+        <w:rPr>
+          <w:rFonts w:ascii="Arial" w:hAnsi="Arial" w:cs="Arial"/>
+          <w:lang w:val="pt-BR"/>
+        </w:rPr>
+        <w:t>custa 2 reais</w:t>
+      </w:r>
+      <w:r>
+        <w:rPr>
+          <w:rFonts w:ascii="Arial" w:hAnsi="Arial" w:cs="Arial"/>
+          <w:lang w:val="pt-BR"/>
+        </w:rPr>
+        <w:t xml:space="preserve">, caso o </w:t>
+      </w:r>
+      <w:r>
+        <w:rPr>
+          <w:rFonts w:ascii="Arial" w:hAnsi="Arial" w:cs="Arial"/>
+          <w:lang w:val="pt-BR"/>
+        </w:rPr>
+        <w:t>veículo</w:t>
+      </w:r>
+      <w:r>
+        <w:rPr>
+          <w:rFonts w:ascii="Arial" w:hAnsi="Arial" w:cs="Arial"/>
+          <w:lang w:val="pt-BR"/>
+        </w:rPr>
+        <w:t xml:space="preserve"> permaneça 1 hora, o valor contabilizado será 8 reais.</w:t>
+      </w:r>
+      <w:r>
+        <w:rPr>
+          <w:rFonts w:ascii="Arial" w:hAnsi="Arial" w:cs="Arial"/>
+          <w:lang w:val="pt-BR"/>
+        </w:rPr>
+        <w:t xml:space="preserve"> Depois da primeira hora, os valores serão cobrados por hora inteira</w:t>
+      </w:r>
+      <w:r>
+        <w:rPr>
+          <w:rFonts w:ascii="Arial" w:hAnsi="Arial" w:cs="Arial"/>
+          <w:lang w:val="pt-BR"/>
+        </w:rPr>
+        <w:t xml:space="preserve"> sem divisão de 15 minutos, cada hora a mais custará 4 reais</w:t>
+      </w:r>
+    </w:p>
+    <w:p>
+      <w:pPr>
         <w:pStyle w:val="Ttulo2"/>
         <w:widowControl/>
         <w:rPr>
@@ -2051,17 +1794,43 @@
         <w:rPr>
           <w:lang w:val="pt-BR"/>
         </w:rPr>
-        <w:t xml:space="preserve">Uniforme </w:t>
-      </w:r>
-      <w:r>
-        <w:rPr>
-          <w:lang w:val="pt-BR"/>
-        </w:rPr>
-        <w:t>e crachá de identificação</w:t>
+        <w:t>Tickets do estacionamento</w:t>
       </w:r>
     </w:p>
     <w:p>
       <w:pPr>
+        <w:ind w:left="720"/>
+        <w:rPr>
+          <w:lang w:val="pt-BR"/>
+        </w:rPr>
+      </w:pPr>
+      <w:r>
+        <w:rPr>
+          <w:lang w:val="pt-BR"/>
+        </w:rPr>
+        <w:t xml:space="preserve">Sempre que um cliente </w:t>
+      </w:r>
+      <w:r>
+        <w:rPr>
+          <w:lang w:val="pt-BR"/>
+        </w:rPr>
+        <w:t>estacionar o carro em uma das vagas, a atendente do caixa deve entregar a ele um ticket contendo informações sobre o horário</w:t>
+      </w:r>
+      <w:r>
+        <w:rPr>
+          <w:lang w:val="pt-BR"/>
+        </w:rPr>
+        <w:t>, placa do veículo e dizeres que informam sobre o horário de funcionamento do estacionamento</w:t>
+      </w:r>
+      <w:r>
+        <w:rPr>
+          <w:lang w:val="pt-BR"/>
+        </w:rPr>
+        <w:t>. Este ticket deve ser devolvido pelo cliente quando o mesmo retornar para buscar o carro.</w:t>
+      </w:r>
+    </w:p>
+    <w:p>
+      <w:pPr>
         <w:pStyle w:val="Ttulo2"/>
         <w:widowControl/>
         <w:rPr>
@@ -2072,17 +1841,67 @@
         <w:rPr>
           <w:lang w:val="pt-BR"/>
         </w:rPr>
-        <w:t xml:space="preserve">Manobra de </w:t>
-      </w:r>
-      <w:r>
-        <w:rPr>
-          <w:lang w:val="pt-BR"/>
-        </w:rPr>
-        <w:t>veículos</w:t>
+        <w:t>Chave</w:t>
+      </w:r>
+      <w:r>
+        <w:rPr>
+          <w:lang w:val="pt-BR"/>
+        </w:rPr>
+        <w:t xml:space="preserve"> </w:t>
+      </w:r>
+      <w:r>
+        <w:rPr>
+          <w:lang w:val="pt-BR"/>
+        </w:rPr>
+        <w:t>dos veículos</w:t>
       </w:r>
     </w:p>
     <w:p>
       <w:pPr>
+        <w:ind w:left="720"/>
+        <w:rPr>
+          <w:lang w:val="pt-BR"/>
+        </w:rPr>
+      </w:pPr>
+      <w:r>
+        <w:rPr>
+          <w:lang w:val="pt-BR"/>
+        </w:rPr>
+        <w:t xml:space="preserve">As chaves dos veículos </w:t>
+      </w:r>
+      <w:r>
+        <w:rPr>
+          <w:lang w:val="pt-BR"/>
+        </w:rPr>
+        <w:t>podem permanecer</w:t>
+      </w:r>
+      <w:r>
+        <w:rPr>
+          <w:lang w:val="pt-BR"/>
+        </w:rPr>
+        <w:t xml:space="preserve"> </w:t>
+      </w:r>
+      <w:r>
+        <w:rPr>
+          <w:lang w:val="pt-BR"/>
+        </w:rPr>
+        <w:t>no estacionamento</w:t>
+      </w:r>
+      <w:r>
+        <w:rPr>
+          <w:lang w:val="pt-BR"/>
+        </w:rPr>
+        <w:t xml:space="preserve">, sendo responsabilidade do gerente guardar e organizar cada chave. Caso o cliente </w:t>
+      </w:r>
+      <w:r>
+        <w:rPr>
+          <w:lang w:val="pt-BR"/>
+        </w:rPr>
+        <w:t>deseje ficar com a chave, ele pode levar a mesma com ele.</w:t>
+      </w:r>
+    </w:p>
+    <w:p>
+      <w:pPr>
         <w:pStyle w:val="Ttulo2"/>
         <w:widowControl/>
         <w:rPr>
@@ -2093,17 +1912,43 @@
         <w:rPr>
           <w:lang w:val="pt-BR"/>
         </w:rPr>
-        <w:t xml:space="preserve">Veículo do cliente </w:t>
-      </w:r>
-      <w:r>
-        <w:rPr>
-          <w:lang w:val="pt-BR"/>
-        </w:rPr>
-        <w:t>danificado</w:t>
+        <w:t xml:space="preserve">Uniforme </w:t>
+      </w:r>
+      <w:r>
+        <w:rPr>
+          <w:lang w:val="pt-BR"/>
+        </w:rPr>
+        <w:t>e crachá de identificação</w:t>
       </w:r>
     </w:p>
     <w:p>
       <w:pPr>
+        <w:ind w:left="720"/>
+        <w:rPr>
+          <w:lang w:val="pt-BR"/>
+        </w:rPr>
+      </w:pPr>
+      <w:r>
+        <w:rPr>
+          <w:lang w:val="pt-BR"/>
+        </w:rPr>
+        <w:t>Todos os funcionários devem estar com os uniformes e crachás de identificação do estacionamento</w:t>
+      </w:r>
+      <w:r>
+        <w:rPr>
+          <w:lang w:val="pt-BR"/>
+        </w:rPr>
+        <w:t>, não será admitido a entrada do funcionário para trabalhar se</w:t>
+      </w:r>
+      <w:r>
+        <w:rPr>
+          <w:lang w:val="pt-BR"/>
+        </w:rPr>
+        <w:t xml:space="preserve"> não estiver com o padrão exigido.</w:t>
+      </w:r>
+    </w:p>
+    <w:p>
+      <w:pPr>
         <w:pStyle w:val="Ttulo2"/>
         <w:widowControl/>
         <w:rPr>
@@ -2114,11 +1959,98 @@
         <w:rPr>
           <w:lang w:val="pt-BR"/>
         </w:rPr>
-        <w:t>Tickets do estacionamento</w:t>
+        <w:t xml:space="preserve">Manobra de </w:t>
+      </w:r>
+      <w:r>
+        <w:rPr>
+          <w:lang w:val="pt-BR"/>
+        </w:rPr>
+        <w:t>veículos</w:t>
       </w:r>
     </w:p>
     <w:p>
       <w:pPr>
+        <w:ind w:left="720"/>
+        <w:rPr>
+          <w:lang w:val="pt-BR"/>
+        </w:rPr>
+      </w:pPr>
+      <w:r>
+        <w:rPr>
+          <w:lang w:val="pt-BR"/>
+        </w:rPr>
+        <w:t>A manobra dos veículos deve</w:t>
+      </w:r>
+      <w:r>
+        <w:rPr>
+          <w:lang w:val="pt-BR"/>
+        </w:rPr>
+        <w:t xml:space="preserve"> ser feita apenas pelos manobristas</w:t>
+      </w:r>
+      <w:r>
+        <w:rPr>
+          <w:lang w:val="pt-BR"/>
+        </w:rPr>
+        <w:t>, em que terão</w:t>
+      </w:r>
+      <w:r>
+        <w:rPr>
+          <w:lang w:val="pt-BR"/>
+        </w:rPr>
+        <w:t xml:space="preserve"> a</w:t>
+      </w:r>
+      <w:r>
+        <w:rPr>
+          <w:lang w:val="pt-BR"/>
+        </w:rPr>
+        <w:t xml:space="preserve"> permissão para colocar o </w:t>
+      </w:r>
+      <w:r>
+        <w:rPr>
+          <w:lang w:val="pt-BR"/>
+        </w:rPr>
+        <w:t>veículo</w:t>
+      </w:r>
+      <w:r>
+        <w:rPr>
+          <w:lang w:val="pt-BR"/>
+        </w:rPr>
+        <w:t xml:space="preserve"> na vaga para o cliente e retirar o veículo do mesmo.</w:t>
+      </w:r>
+      <w:r>
+        <w:rPr>
+          <w:lang w:val="pt-BR"/>
+        </w:rPr>
+        <w:t xml:space="preserve"> Importante ressaltar que os manobristas devem </w:t>
+      </w:r>
+      <w:r>
+        <w:rPr>
+          <w:lang w:val="pt-BR"/>
+        </w:rPr>
+        <w:lastRenderedPageBreak/>
+        <w:t xml:space="preserve">dirigir veículos que correspondam com as suas habilitações, ou seja, manobrista que não </w:t>
+      </w:r>
+      <w:r>
+        <w:rPr>
+          <w:lang w:val="pt-BR"/>
+        </w:rPr>
+        <w:t>tem</w:t>
+      </w:r>
+      <w:r>
+        <w:rPr>
+          <w:lang w:val="pt-BR"/>
+        </w:rPr>
+        <w:t xml:space="preserve"> habilitação para dirigir motos</w:t>
+      </w:r>
+      <w:r>
+        <w:rPr>
+          <w:lang w:val="pt-BR"/>
+        </w:rPr>
+        <w:t>, não deve manobrar o mesmo para o cliente.</w:t>
+      </w:r>
+    </w:p>
+    <w:p>
+      <w:pPr>
         <w:pStyle w:val="Ttulo2"/>
         <w:widowControl/>
         <w:rPr>
@@ -2129,11 +2061,79 @@
         <w:rPr>
           <w:lang w:val="pt-BR"/>
         </w:rPr>
-        <w:t>Formas de pagamento</w:t>
+        <w:t xml:space="preserve">Veículo do cliente </w:t>
+      </w:r>
+      <w:r>
+        <w:rPr>
+          <w:lang w:val="pt-BR"/>
+        </w:rPr>
+        <w:t>danificado</w:t>
       </w:r>
     </w:p>
     <w:p>
       <w:pPr>
+        <w:ind w:left="720"/>
+        <w:rPr>
+          <w:lang w:val="pt-BR"/>
+        </w:rPr>
+      </w:pPr>
+      <w:r>
+        <w:rPr>
+          <w:lang w:val="pt-BR"/>
+        </w:rPr>
+        <w:t xml:space="preserve">Caso o veículo do cliente seja danificado por algum manobrista, </w:t>
+      </w:r>
+      <w:r>
+        <w:rPr>
+          <w:lang w:val="pt-BR"/>
+        </w:rPr>
+        <w:t>o estacionamento</w:t>
+      </w:r>
+      <w:r>
+        <w:rPr>
+          <w:lang w:val="pt-BR"/>
+        </w:rPr>
+        <w:t xml:space="preserve"> se responsabilizará e</w:t>
+      </w:r>
+      <w:r>
+        <w:rPr>
+          <w:lang w:val="pt-BR"/>
+        </w:rPr>
+        <w:t xml:space="preserve"> irá realizar o orçamento do conserto com o cliente</w:t>
+      </w:r>
+      <w:r>
+        <w:rPr>
+          <w:lang w:val="pt-BR"/>
+        </w:rPr>
+        <w:t xml:space="preserve">, </w:t>
+      </w:r>
+      <w:r>
+        <w:rPr>
+          <w:lang w:val="pt-BR"/>
+        </w:rPr>
+        <w:t>arca</w:t>
+      </w:r>
+      <w:r>
+        <w:rPr>
+          <w:lang w:val="pt-BR"/>
+        </w:rPr>
+        <w:t>ndo</w:t>
+      </w:r>
+      <w:r>
+        <w:rPr>
+          <w:lang w:val="pt-BR"/>
+        </w:rPr>
+        <w:t xml:space="preserve"> com </w:t>
+      </w:r>
+      <w:r>
+        <w:rPr>
+          <w:lang w:val="pt-BR"/>
+        </w:rPr>
+        <w:t>todo o valor proposto pela mecânica.</w:t>
+      </w:r>
+    </w:p>
+    <w:p>
+      <w:pPr>
         <w:pStyle w:val="Ttulo2"/>
         <w:widowControl/>
         <w:rPr>
@@ -2144,11 +2144,55 @@
         <w:rPr>
           <w:lang w:val="pt-BR"/>
         </w:rPr>
-        <w:t>Limpeza do estacionamento</w:t>
+        <w:t>Formas de pagamento</w:t>
       </w:r>
     </w:p>
     <w:p>
       <w:pPr>
+        <w:ind w:left="720"/>
+        <w:rPr>
+          <w:lang w:val="pt-BR"/>
+        </w:rPr>
+      </w:pPr>
+      <w:r>
+        <w:rPr>
+          <w:lang w:val="pt-BR"/>
+        </w:rPr>
+        <w:t>Existem duas formas de pagamento</w:t>
+      </w:r>
+      <w:r>
+        <w:rPr>
+          <w:lang w:val="pt-BR"/>
+        </w:rPr>
+        <w:t xml:space="preserve"> aceitas no estabelecimento, o cartão de crédito</w:t>
+      </w:r>
+      <w:r>
+        <w:rPr>
+          <w:lang w:val="pt-BR"/>
+        </w:rPr>
+        <w:t xml:space="preserve"> (crédito ou débito)</w:t>
+      </w:r>
+      <w:r>
+        <w:rPr>
+          <w:lang w:val="pt-BR"/>
+        </w:rPr>
+        <w:t xml:space="preserve"> e o dinheiro</w:t>
+      </w:r>
+      <w:r>
+        <w:rPr>
+          <w:lang w:val="pt-BR"/>
+        </w:rPr>
+        <w:t>. Cheques não são aceitos</w:t>
+      </w:r>
+      <w:r>
+        <w:rPr>
+          <w:lang w:val="pt-BR"/>
+        </w:rPr>
+        <w:t>.</w:t>
+      </w:r>
+    </w:p>
+    <w:p>
+      <w:pPr>
         <w:pStyle w:val="Ttulo2"/>
         <w:widowControl/>
         <w:rPr>
@@ -2159,131 +2203,64 @@
         <w:rPr>
           <w:lang w:val="pt-BR"/>
         </w:rPr>
-        <w:t>Responsabilidade pelo caixa</w:t>
+        <w:t>Limpeza do estacionamento</w:t>
       </w:r>
     </w:p>
     <w:p>
       <w:pPr>
-        <w:rPr>
-          <w:lang w:val="pt-BR"/>
-        </w:rPr>
-      </w:pPr>
+        <w:ind w:left="720"/>
+        <w:rPr>
+          <w:lang w:val="pt-BR"/>
+        </w:rPr>
+      </w:pPr>
+      <w:r>
+        <w:rPr>
+          <w:lang w:val="pt-BR"/>
+        </w:rPr>
+        <w:t>A limpeza do estacionamento deve ocorrer toda semana no sábado após o fecha</w:t>
+      </w:r>
+      <w:r>
+        <w:rPr>
+          <w:lang w:val="pt-BR"/>
+        </w:rPr>
+        <w:t>mento para os clientes, a limpeza será feita por uma equipe contrata de outra empresa e deve ser finalizada em até duas horas para que o estabelecimento seja fechado.</w:t>
+      </w:r>
     </w:p>
     <w:p>
       <w:pPr>
-        <w:rPr>
-          <w:lang w:val="pt-BR"/>
-        </w:rPr>
-      </w:pPr>
+        <w:pStyle w:val="Ttulo2"/>
+        <w:widowControl/>
+        <w:rPr>
+          <w:lang w:val="pt-BR"/>
+        </w:rPr>
+      </w:pPr>
+      <w:r>
+        <w:rPr>
+          <w:lang w:val="pt-BR"/>
+        </w:rPr>
+        <w:t>Responsabilidade pelo caixa</w:t>
+      </w:r>
     </w:p>
     <w:p>
       <w:pPr>
-        <w:pStyle w:val="Ttulo3"/>
-        <w:widowControl/>
-        <w:rPr>
-          <w:lang w:val="pt-BR"/>
-        </w:rPr>
-      </w:pPr>
+        <w:ind w:left="720"/>
+        <w:rPr>
+          <w:lang w:val="pt-BR"/>
+        </w:rPr>
+      </w:pPr>
+      <w:r>
+        <w:rPr>
+          <w:lang w:val="pt-BR"/>
+        </w:rPr>
+        <w:t>A responsabilidade do caixa é da atendente e do gerente, em nenhum momento  caixa pode ficar sozinho sem alguém estar supervisionando</w:t>
+      </w:r>
     </w:p>
     <w:p>
       <w:pPr>
-        <w:pStyle w:val="InfoBlue"/>
-      </w:pPr>
-      <w:r>
-        <w:t>[A definição de &lt;aGroupBusinessRule&gt; é apresentada aqui, com todas as informações necessárias para que o leitor entenda o conceito.]</w:t>
-      </w:r>
-    </w:p>
-    <w:p>
-      <w:pPr>
-        <w:pStyle w:val="Ttulo3"/>
-        <w:widowControl/>
-        <w:rPr>
-          <w:lang w:val="pt-BR"/>
-        </w:rPr>
-      </w:pPr>
-      <w:bookmarkStart w:id="13" w:name="_Toc18206547"/>
-      <w:r>
-        <w:rPr>
-          <w:lang w:val="pt-BR"/>
-        </w:rPr>
-        <w:t>&lt;anotherGroupBusinessRule&gt;</w:t>
-      </w:r>
-      <w:bookmarkEnd w:id="13"/>
-    </w:p>
-    <w:p>
-      <w:pPr>
-        <w:pStyle w:val="InfoBlue"/>
-      </w:pPr>
-      <w:r>
-        <w:t>[A definição de &lt;anotherGroupBusinessRule&gt; é apresentada aqui, com todas as informações necessárias para que o leitor entenda o conceito.]</w:t>
-      </w:r>
-    </w:p>
-    <w:p>
-      <w:pPr>
-        <w:pStyle w:val="Ttulo2"/>
-        <w:rPr>
-          <w:lang w:val="pt-BR"/>
-        </w:rPr>
-      </w:pPr>
-      <w:bookmarkStart w:id="14" w:name="_Toc18206548"/>
-      <w:r>
-        <w:rPr>
-          <w:lang w:val="pt-BR"/>
-        </w:rPr>
-        <w:lastRenderedPageBreak/>
-        <w:t>&lt;aSecondGroupOfBusinessRules&gt;</w:t>
-      </w:r>
-      <w:bookmarkEnd w:id="14"/>
-    </w:p>
-    <w:p>
-      <w:pPr>
-        <w:pStyle w:val="Ttulo3"/>
-        <w:widowControl/>
-        <w:rPr>
-          <w:lang w:val="pt-BR"/>
-        </w:rPr>
-      </w:pPr>
-      <w:bookmarkStart w:id="15" w:name="_Toc18206549"/>
-      <w:r>
-        <w:rPr>
-          <w:lang w:val="pt-BR"/>
-        </w:rPr>
-        <w:t>&lt;yetAnotherGroupBusinessRule&gt;</w:t>
-      </w:r>
-      <w:bookmarkEnd w:id="15"/>
-    </w:p>
-    <w:p>
-      <w:pPr>
-        <w:pStyle w:val="InfoBlue"/>
-      </w:pPr>
-      <w:r>
-        <w:t>[A definição de &lt;yetAnotherGroupBusinessRule&gt; é apresentada aqui, com todas as informações necessárias para que o leitor entenda o conceito.]</w:t>
-      </w:r>
-    </w:p>
-    <w:p>
-      <w:pPr>
-        <w:pStyle w:val="Ttulo3"/>
-        <w:widowControl/>
-        <w:rPr>
-          <w:lang w:val="pt-BR"/>
-        </w:rPr>
-      </w:pPr>
-      <w:bookmarkStart w:id="16" w:name="_Toc18206550"/>
-      <w:r>
-        <w:rPr>
-          <w:lang w:val="pt-BR"/>
-        </w:rPr>
-        <w:t>&lt;andAnotherGroupBusinessRule&gt;</w:t>
-      </w:r>
-      <w:bookmarkEnd w:id="16"/>
-    </w:p>
-    <w:p>
-      <w:pPr>
-        <w:pStyle w:val="InfoBlue"/>
-      </w:pPr>
-      <w:r>
-        <w:t>[A definição de &lt;andAnotherGroupBusinessRule&gt; é apresentada aqui, com todas as informações necessárias para que o leitor entenda o conceito.]</w:t>
-      </w:r>
+        <w:rPr>
+          <w:lang w:val="pt-BR"/>
+        </w:rPr>
+      </w:pPr>
     </w:p>
     <w:p>
       <w:pPr>
@@ -2698,7 +2675,13 @@
             <w:rPr>
               <w:lang w:val="pt-BR"/>
             </w:rPr>
-            <w:t>&lt;dd/mmmaa&gt;</w:t>
+            <w:t>04/</w:t>
+          </w:r>
+          <w:r>
+            <w:rPr>
+              <w:lang w:val="pt-BR"/>
+            </w:rPr>
+            <w:t>06/2021</w:t>
           </w:r>
         </w:p>
       </w:tc>
@@ -5504,21 +5487,6 @@
 </file>
 
 <file path=customXml/item1.xml><?xml version="1.0" encoding="utf-8"?>
-<p:properties xmlns:p="http://schemas.microsoft.com/office/2006/metadata/properties" xmlns:xsi="http://www.w3.org/2001/XMLSchema-instance" xmlns:pc="http://schemas.microsoft.com/office/infopath/2007/PartnerControls">
-  <documentManagement/>
-</p:properties>
-</file>
-
-<file path=customXml/item2.xml><?xml version="1.0" encoding="utf-8"?>
-<?mso-contentType ?>
-<FormTemplates xmlns="http://schemas.microsoft.com/sharepoint/v3/contenttype/forms">
-  <Display>DocumentLibraryForm</Display>
-  <Edit>DocumentLibraryForm</Edit>
-  <New>DocumentLibraryForm</New>
-</FormTemplates>
-</file>
-
-<file path=customXml/item3.xml><?xml version="1.0" encoding="utf-8"?>
 <ct:contentTypeSchema xmlns:ct="http://schemas.microsoft.com/office/2006/metadata/contentType" xmlns:ma="http://schemas.microsoft.com/office/2006/metadata/properties/metaAttributes" ct:_="" ma:_="" ma:contentTypeName="Document" ma:contentTypeID="0x010100E80961F1FF6BD644904F03901672D143" ma:contentTypeVersion="9" ma:contentTypeDescription="Create a new document." ma:contentTypeScope="" ma:versionID="8f3776da2052007e7ab3ea1b39c81fbb">
   <xsd:schema xmlns:xsd="http://www.w3.org/2001/XMLSchema" xmlns:xs="http://www.w3.org/2001/XMLSchema" xmlns:p="http://schemas.microsoft.com/office/2006/metadata/properties" xmlns:ns3="81c02d04-aef9-46cf-b122-674feee77e6a" xmlns:ns4="034fa71b-7f52-4686-b368-aeda7a635cc6" targetNamespace="http://schemas.microsoft.com/office/2006/metadata/properties" ma:root="true" ma:fieldsID="73335aa800f16f7d12b191690ce88885" ns3:_="" ns4:_="">
     <xsd:import namespace="81c02d04-aef9-46cf-b122-674feee77e6a"/>
@@ -5715,24 +5683,22 @@
 </ct:contentTypeSchema>
 </file>
 
-<file path=customXml/itemProps1.xml><?xml version="1.0" encoding="utf-8"?>
-<ds:datastoreItem xmlns:ds="http://schemas.openxmlformats.org/officeDocument/2006/customXml" ds:itemID="{EBDCD10C-8CD1-4CD7-887C-012D0CE04C0E}">
-  <ds:schemaRefs>
-    <ds:schemaRef ds:uri="http://schemas.microsoft.com/office/2006/metadata/properties"/>
-    <ds:schemaRef ds:uri="http://schemas.microsoft.com/office/infopath/2007/PartnerControls"/>
-  </ds:schemaRefs>
-</ds:datastoreItem>
+<file path=customXml/item2.xml><?xml version="1.0" encoding="utf-8"?>
+<?mso-contentType ?>
+<FormTemplates xmlns="http://schemas.microsoft.com/sharepoint/v3/contenttype/forms">
+  <Display>DocumentLibraryForm</Display>
+  <Edit>DocumentLibraryForm</Edit>
+  <New>DocumentLibraryForm</New>
+</FormTemplates>
 </file>
 
-<file path=customXml/itemProps2.xml><?xml version="1.0" encoding="utf-8"?>
-<ds:datastoreItem xmlns:ds="http://schemas.openxmlformats.org/officeDocument/2006/customXml" ds:itemID="{4151707C-6E44-4CEC-A6BB-25D89048A6FC}">
-  <ds:schemaRefs>
-    <ds:schemaRef ds:uri="http://schemas.microsoft.com/sharepoint/v3/contenttype/forms"/>
-  </ds:schemaRefs>
-</ds:datastoreItem>
+<file path=customXml/item3.xml><?xml version="1.0" encoding="utf-8"?>
+<p:properties xmlns:p="http://schemas.microsoft.com/office/2006/metadata/properties" xmlns:xsi="http://www.w3.org/2001/XMLSchema-instance" xmlns:pc="http://schemas.microsoft.com/office/infopath/2007/PartnerControls">
+  <documentManagement/>
+</p:properties>
 </file>
 
-<file path=customXml/itemProps3.xml><?xml version="1.0" encoding="utf-8"?>
+<file path=customXml/itemProps1.xml><?xml version="1.0" encoding="utf-8"?>
 <ds:datastoreItem xmlns:ds="http://schemas.openxmlformats.org/officeDocument/2006/customXml" ds:itemID="{318C0FCF-ACEB-465E-96D3-0178FF25310D}">
   <ds:schemaRefs>
     <ds:schemaRef ds:uri="http://schemas.microsoft.com/office/2006/metadata/contentType"/>
@@ -5749,4 +5715,21 @@
     <ds:schemaRef ds:uri="http://schemas.microsoft.com/internal/obd"/>
   </ds:schemaRefs>
 </ds:datastoreItem>
+</file>
+
+<file path=customXml/itemProps2.xml><?xml version="1.0" encoding="utf-8"?>
+<ds:datastoreItem xmlns:ds="http://schemas.openxmlformats.org/officeDocument/2006/customXml" ds:itemID="{4151707C-6E44-4CEC-A6BB-25D89048A6FC}">
+  <ds:schemaRefs>
+    <ds:schemaRef ds:uri="http://schemas.microsoft.com/sharepoint/v3/contenttype/forms"/>
+  </ds:schemaRefs>
+</ds:datastoreItem>
+</file>
+
+<file path=customXml/itemProps3.xml><?xml version="1.0" encoding="utf-8"?>
+<ds:datastoreItem xmlns:ds="http://schemas.openxmlformats.org/officeDocument/2006/customXml" ds:itemID="{EBDCD10C-8CD1-4CD7-887C-012D0CE04C0E}">
+  <ds:schemaRefs>
+    <ds:schemaRef ds:uri="http://schemas.microsoft.com/office/2006/metadata/properties"/>
+    <ds:schemaRef ds:uri="http://schemas.microsoft.com/office/infopath/2007/PartnerControls"/>
+  </ds:schemaRefs>
+</ds:datastoreItem>
 </file>
</xml_diff>